<commit_message>
actualización del pfc doc
</commit_message>
<xml_diff>
--- a/Documentation/PFC.docx
+++ b/Documentation/PFC.docx
@@ -32,7 +32,7 @@
               <w:color w:val="FFFFFF" w:themeColor="background1"/>
             </w:rPr>
             <w:drawing>
-              <wp:anchor distT="0" distB="0" distL="114300" distR="114300" simplePos="0" relativeHeight="251662336" behindDoc="0" locked="0" layoutInCell="1" allowOverlap="1" wp14:anchorId="52F53F72" wp14:editId="79D9427A">
+              <wp:anchor distT="0" distB="0" distL="114300" distR="114300" simplePos="0" relativeHeight="251662336" behindDoc="0" locked="0" layoutInCell="1" allowOverlap="1" wp14:anchorId="52F53F72" wp14:editId="39EFC7D4">
                 <wp:simplePos x="0" y="0"/>
                 <wp:positionH relativeFrom="margin">
                   <wp:posOffset>-688949</wp:posOffset>
@@ -365,6 +365,78 @@
           </w:pPr>
           <w:r>
             <w:rPr>
+              <w:rFonts w:eastAsiaTheme="minorEastAsia"/>
+              <w:noProof/>
+              <w:color w:val="FFFFFF" w:themeColor="background1"/>
+              <w:kern w:val="0"/>
+              <w:lang w:eastAsia="es-ES"/>
+              <w14:ligatures w14:val="none"/>
+            </w:rPr>
+            <w:drawing>
+              <wp:anchor distT="0" distB="0" distL="114300" distR="114300" simplePos="0" relativeHeight="251664384" behindDoc="0" locked="0" layoutInCell="1" allowOverlap="1" wp14:anchorId="0283F186" wp14:editId="09824D73">
+                <wp:simplePos x="0" y="0"/>
+                <wp:positionH relativeFrom="margin">
+                  <wp:posOffset>3325322</wp:posOffset>
+                </wp:positionH>
+                <wp:positionV relativeFrom="paragraph">
+                  <wp:posOffset>2147521</wp:posOffset>
+                </wp:positionV>
+                <wp:extent cx="1900052" cy="1900052"/>
+                <wp:effectExtent l="0" t="0" r="0" b="0"/>
+                <wp:wrapNone/>
+                <wp:docPr id="229144309" name="Imagen 1"/>
+                <wp:cNvGraphicFramePr>
+                  <a:graphicFrameLocks xmlns:a="http://schemas.openxmlformats.org/drawingml/2006/main" noChangeAspect="1"/>
+                </wp:cNvGraphicFramePr>
+                <a:graphic xmlns:a="http://schemas.openxmlformats.org/drawingml/2006/main">
+                  <a:graphicData uri="http://schemas.openxmlformats.org/drawingml/2006/picture">
+                    <pic:pic xmlns:pic="http://schemas.openxmlformats.org/drawingml/2006/picture">
+                      <pic:nvPicPr>
+                        <pic:cNvPr id="0" name="Picture 1"/>
+                        <pic:cNvPicPr>
+                          <a:picLocks noChangeAspect="1" noChangeArrowheads="1"/>
+                        </pic:cNvPicPr>
+                      </pic:nvPicPr>
+                      <pic:blipFill>
+                        <a:blip r:embed="rId8" cstate="print">
+                          <a:extLst>
+                            <a:ext uri="{28A0092B-C50C-407E-A947-70E740481C1C}">
+                              <a14:useLocalDpi xmlns:a14="http://schemas.microsoft.com/office/drawing/2010/main" val="0"/>
+                            </a:ext>
+                          </a:extLst>
+                        </a:blip>
+                        <a:srcRect/>
+                        <a:stretch>
+                          <a:fillRect/>
+                        </a:stretch>
+                      </pic:blipFill>
+                      <pic:spPr bwMode="auto">
+                        <a:xfrm>
+                          <a:off x="0" y="0"/>
+                          <a:ext cx="1900052" cy="1900052"/>
+                        </a:xfrm>
+                        <a:prstGeom prst="rect">
+                          <a:avLst/>
+                        </a:prstGeom>
+                        <a:noFill/>
+                        <a:ln>
+                          <a:noFill/>
+                        </a:ln>
+                      </pic:spPr>
+                    </pic:pic>
+                  </a:graphicData>
+                </a:graphic>
+                <wp14:sizeRelH relativeFrom="margin">
+                  <wp14:pctWidth>0</wp14:pctWidth>
+                </wp14:sizeRelH>
+                <wp14:sizeRelV relativeFrom="margin">
+                  <wp14:pctHeight>0</wp14:pctHeight>
+                </wp14:sizeRelV>
+              </wp:anchor>
+            </w:drawing>
+          </w:r>
+          <w:r>
+            <w:rPr>
               <w:noProof/>
             </w:rPr>
             <mc:AlternateContent>
@@ -629,7 +701,7 @@
                         </pic:cNvPicPr>
                       </pic:nvPicPr>
                       <pic:blipFill>
-                        <a:blip r:embed="rId8" cstate="print">
+                        <a:blip r:embed="rId9" cstate="print">
                           <a:extLst>
                             <a:ext uri="{28A0092B-C50C-407E-A947-70E740481C1C}">
                               <a14:useLocalDpi xmlns:a14="http://schemas.microsoft.com/office/drawing/2010/main" val="0"/>
@@ -1973,6 +2045,7 @@
     <w:p>
       <w:pPr>
         <w:spacing w:line="360" w:lineRule="auto"/>
+        <w:jc w:val="both"/>
         <w:rPr>
           <w:rFonts w:ascii="Arial" w:hAnsi="Arial" w:cs="Arial"/>
           <w:sz w:val="24"/>
@@ -2039,7 +2112,7 @@
                     </pic:cNvPicPr>
                   </pic:nvPicPr>
                   <pic:blipFill>
-                    <a:blip r:embed="rId9">
+                    <a:blip r:embed="rId10">
                       <a:extLst>
                         <a:ext uri="{28A0092B-C50C-407E-A947-70E740481C1C}">
                           <a14:useLocalDpi xmlns:a14="http://schemas.microsoft.com/office/drawing/2010/main" val="0"/>
@@ -2155,28 +2228,694 @@
     </w:p>
     <w:p>
       <w:pPr>
-        <w:spacing w:line="360" w:lineRule="auto"/>
-      </w:pPr>
-      <w:r>
-        <w:t>(Resumen en inglés)</w:t>
-      </w:r>
-    </w:p>
-    <w:p>
-      <w:pPr>
         <w:pStyle w:val="Ttulo2"/>
         <w:spacing w:line="360" w:lineRule="auto"/>
-        <w:rPr>
-          <w:rFonts w:ascii="Arial" w:hAnsi="Arial" w:cs="Arial"/>
-          <w:color w:val="auto"/>
+        <w:jc w:val="both"/>
+        <w:rPr>
+          <w:rFonts w:ascii="Arial" w:hAnsi="Arial" w:cs="Arial"/>
+          <w:color w:val="auto"/>
+          <w:sz w:val="24"/>
+          <w:szCs w:val="24"/>
         </w:rPr>
       </w:pPr>
       <w:bookmarkStart w:id="2" w:name="_Toc164011552"/>
-      <w:r>
-        <w:rPr>
-          <w:rFonts w:ascii="Arial" w:hAnsi="Arial" w:cs="Arial"/>
-          <w:color w:val="auto"/>
+      <w:proofErr w:type="spellStart"/>
+      <w:r>
+        <w:rPr>
+          <w:rFonts w:ascii="Arial" w:hAnsi="Arial" w:cs="Arial"/>
+          <w:color w:val="auto"/>
+          <w:sz w:val="24"/>
+          <w:szCs w:val="24"/>
         </w:rPr>
         <w:lastRenderedPageBreak/>
+        <w:t>My</w:t>
+      </w:r>
+      <w:proofErr w:type="spellEnd"/>
+      <w:r>
+        <w:rPr>
+          <w:rFonts w:ascii="Arial" w:hAnsi="Arial" w:cs="Arial"/>
+          <w:color w:val="auto"/>
+          <w:sz w:val="24"/>
+          <w:szCs w:val="24"/>
+        </w:rPr>
+        <w:t xml:space="preserve"> web </w:t>
+      </w:r>
+      <w:proofErr w:type="spellStart"/>
+      <w:r>
+        <w:rPr>
+          <w:rFonts w:ascii="Arial" w:hAnsi="Arial" w:cs="Arial"/>
+          <w:color w:val="auto"/>
+          <w:sz w:val="24"/>
+          <w:szCs w:val="24"/>
+        </w:rPr>
+        <w:t>application</w:t>
+      </w:r>
+      <w:proofErr w:type="spellEnd"/>
+      <w:r>
+        <w:rPr>
+          <w:rFonts w:ascii="Arial" w:hAnsi="Arial" w:cs="Arial"/>
+          <w:color w:val="auto"/>
+          <w:sz w:val="24"/>
+          <w:szCs w:val="24"/>
+        </w:rPr>
+        <w:t xml:space="preserve"> </w:t>
+      </w:r>
+      <w:proofErr w:type="spellStart"/>
+      <w:r>
+        <w:rPr>
+          <w:rFonts w:ascii="Arial" w:hAnsi="Arial" w:cs="Arial"/>
+          <w:color w:val="auto"/>
+          <w:sz w:val="24"/>
+          <w:szCs w:val="24"/>
+        </w:rPr>
+        <w:t>is</w:t>
+      </w:r>
+      <w:proofErr w:type="spellEnd"/>
+      <w:r>
+        <w:rPr>
+          <w:rFonts w:ascii="Arial" w:hAnsi="Arial" w:cs="Arial"/>
+          <w:color w:val="auto"/>
+          <w:sz w:val="24"/>
+          <w:szCs w:val="24"/>
+        </w:rPr>
+        <w:t xml:space="preserve"> </w:t>
+      </w:r>
+      <w:proofErr w:type="spellStart"/>
+      <w:r>
+        <w:rPr>
+          <w:rFonts w:ascii="Arial" w:hAnsi="Arial" w:cs="Arial"/>
+          <w:color w:val="auto"/>
+          <w:sz w:val="24"/>
+          <w:szCs w:val="24"/>
+        </w:rPr>
+        <w:t>aimed</w:t>
+      </w:r>
+      <w:proofErr w:type="spellEnd"/>
+      <w:r>
+        <w:rPr>
+          <w:rFonts w:ascii="Arial" w:hAnsi="Arial" w:cs="Arial"/>
+          <w:color w:val="auto"/>
+          <w:sz w:val="24"/>
+          <w:szCs w:val="24"/>
+        </w:rPr>
+        <w:t xml:space="preserve"> at </w:t>
+      </w:r>
+      <w:proofErr w:type="spellStart"/>
+      <w:r>
+        <w:rPr>
+          <w:rFonts w:ascii="Arial" w:hAnsi="Arial" w:cs="Arial"/>
+          <w:color w:val="auto"/>
+          <w:sz w:val="24"/>
+          <w:szCs w:val="24"/>
+        </w:rPr>
+        <w:t>promoting</w:t>
+      </w:r>
+      <w:proofErr w:type="spellEnd"/>
+      <w:r>
+        <w:rPr>
+          <w:rFonts w:ascii="Arial" w:hAnsi="Arial" w:cs="Arial"/>
+          <w:color w:val="auto"/>
+          <w:sz w:val="24"/>
+          <w:szCs w:val="24"/>
+        </w:rPr>
+        <w:t xml:space="preserve"> and </w:t>
+      </w:r>
+      <w:proofErr w:type="spellStart"/>
+      <w:r>
+        <w:rPr>
+          <w:rFonts w:ascii="Arial" w:hAnsi="Arial" w:cs="Arial"/>
+          <w:color w:val="auto"/>
+          <w:sz w:val="24"/>
+          <w:szCs w:val="24"/>
+        </w:rPr>
+        <w:t>facilitating</w:t>
+      </w:r>
+      <w:proofErr w:type="spellEnd"/>
+      <w:r>
+        <w:rPr>
+          <w:rFonts w:ascii="Arial" w:hAnsi="Arial" w:cs="Arial"/>
+          <w:color w:val="auto"/>
+          <w:sz w:val="24"/>
+          <w:szCs w:val="24"/>
+        </w:rPr>
+        <w:t xml:space="preserve"> </w:t>
+      </w:r>
+      <w:proofErr w:type="spellStart"/>
+      <w:r>
+        <w:rPr>
+          <w:rFonts w:ascii="Arial" w:hAnsi="Arial" w:cs="Arial"/>
+          <w:color w:val="auto"/>
+          <w:sz w:val="24"/>
+          <w:szCs w:val="24"/>
+        </w:rPr>
+        <w:t>access</w:t>
+      </w:r>
+      <w:proofErr w:type="spellEnd"/>
+      <w:r>
+        <w:rPr>
+          <w:rFonts w:ascii="Arial" w:hAnsi="Arial" w:cs="Arial"/>
+          <w:color w:val="auto"/>
+          <w:sz w:val="24"/>
+          <w:szCs w:val="24"/>
+        </w:rPr>
+        <w:t xml:space="preserve"> </w:t>
+      </w:r>
+      <w:proofErr w:type="spellStart"/>
+      <w:r>
+        <w:rPr>
+          <w:rFonts w:ascii="Arial" w:hAnsi="Arial" w:cs="Arial"/>
+          <w:color w:val="auto"/>
+          <w:sz w:val="24"/>
+          <w:szCs w:val="24"/>
+        </w:rPr>
+        <w:t>to</w:t>
+      </w:r>
+      <w:proofErr w:type="spellEnd"/>
+      <w:r>
+        <w:rPr>
+          <w:rFonts w:ascii="Arial" w:hAnsi="Arial" w:cs="Arial"/>
+          <w:color w:val="auto"/>
+          <w:sz w:val="24"/>
+          <w:szCs w:val="24"/>
+        </w:rPr>
+        <w:t xml:space="preserve"> manga, a popular </w:t>
+      </w:r>
+      <w:proofErr w:type="spellStart"/>
+      <w:r>
+        <w:rPr>
+          <w:rFonts w:ascii="Arial" w:hAnsi="Arial" w:cs="Arial"/>
+          <w:color w:val="auto"/>
+          <w:sz w:val="24"/>
+          <w:szCs w:val="24"/>
+        </w:rPr>
+        <w:t>form</w:t>
+      </w:r>
+      <w:proofErr w:type="spellEnd"/>
+      <w:r>
+        <w:rPr>
+          <w:rFonts w:ascii="Arial" w:hAnsi="Arial" w:cs="Arial"/>
+          <w:color w:val="auto"/>
+          <w:sz w:val="24"/>
+          <w:szCs w:val="24"/>
+        </w:rPr>
+        <w:t xml:space="preserve"> of </w:t>
+      </w:r>
+      <w:proofErr w:type="spellStart"/>
+      <w:r>
+        <w:rPr>
+          <w:rFonts w:ascii="Arial" w:hAnsi="Arial" w:cs="Arial"/>
+          <w:color w:val="auto"/>
+          <w:sz w:val="24"/>
+          <w:szCs w:val="24"/>
+        </w:rPr>
+        <w:t>entertainment</w:t>
+      </w:r>
+      <w:proofErr w:type="spellEnd"/>
+      <w:r>
+        <w:rPr>
+          <w:rFonts w:ascii="Arial" w:hAnsi="Arial" w:cs="Arial"/>
+          <w:color w:val="auto"/>
+          <w:sz w:val="24"/>
+          <w:szCs w:val="24"/>
+        </w:rPr>
+        <w:t xml:space="preserve"> </w:t>
+      </w:r>
+      <w:proofErr w:type="spellStart"/>
+      <w:r>
+        <w:rPr>
+          <w:rFonts w:ascii="Arial" w:hAnsi="Arial" w:cs="Arial"/>
+          <w:color w:val="auto"/>
+          <w:sz w:val="24"/>
+          <w:szCs w:val="24"/>
+        </w:rPr>
+        <w:t>today</w:t>
+      </w:r>
+      <w:proofErr w:type="spellEnd"/>
+      <w:r>
+        <w:rPr>
+          <w:rFonts w:ascii="Arial" w:hAnsi="Arial" w:cs="Arial"/>
+          <w:color w:val="auto"/>
+          <w:sz w:val="24"/>
+          <w:szCs w:val="24"/>
+        </w:rPr>
+        <w:t xml:space="preserve">. The </w:t>
+      </w:r>
+      <w:proofErr w:type="spellStart"/>
+      <w:r>
+        <w:rPr>
+          <w:rFonts w:ascii="Arial" w:hAnsi="Arial" w:cs="Arial"/>
+          <w:color w:val="auto"/>
+          <w:sz w:val="24"/>
+          <w:szCs w:val="24"/>
+        </w:rPr>
+        <w:t>motivation</w:t>
+      </w:r>
+      <w:proofErr w:type="spellEnd"/>
+      <w:r>
+        <w:rPr>
+          <w:rFonts w:ascii="Arial" w:hAnsi="Arial" w:cs="Arial"/>
+          <w:color w:val="auto"/>
+          <w:sz w:val="24"/>
+          <w:szCs w:val="24"/>
+        </w:rPr>
+        <w:t xml:space="preserve"> </w:t>
+      </w:r>
+      <w:proofErr w:type="spellStart"/>
+      <w:r>
+        <w:rPr>
+          <w:rFonts w:ascii="Arial" w:hAnsi="Arial" w:cs="Arial"/>
+          <w:color w:val="auto"/>
+          <w:sz w:val="24"/>
+          <w:szCs w:val="24"/>
+        </w:rPr>
+        <w:t>behind</w:t>
+      </w:r>
+      <w:proofErr w:type="spellEnd"/>
+      <w:r>
+        <w:rPr>
+          <w:rFonts w:ascii="Arial" w:hAnsi="Arial" w:cs="Arial"/>
+          <w:color w:val="auto"/>
+          <w:sz w:val="24"/>
+          <w:szCs w:val="24"/>
+        </w:rPr>
+        <w:t xml:space="preserve"> </w:t>
+      </w:r>
+      <w:proofErr w:type="spellStart"/>
+      <w:r>
+        <w:rPr>
+          <w:rFonts w:ascii="Arial" w:hAnsi="Arial" w:cs="Arial"/>
+          <w:color w:val="auto"/>
+          <w:sz w:val="24"/>
+          <w:szCs w:val="24"/>
+        </w:rPr>
+        <w:t>this</w:t>
+      </w:r>
+      <w:proofErr w:type="spellEnd"/>
+      <w:r>
+        <w:rPr>
+          <w:rFonts w:ascii="Arial" w:hAnsi="Arial" w:cs="Arial"/>
+          <w:color w:val="auto"/>
+          <w:sz w:val="24"/>
+          <w:szCs w:val="24"/>
+        </w:rPr>
+        <w:t xml:space="preserve"> </w:t>
+      </w:r>
+      <w:proofErr w:type="spellStart"/>
+      <w:r>
+        <w:rPr>
+          <w:rFonts w:ascii="Arial" w:hAnsi="Arial" w:cs="Arial"/>
+          <w:color w:val="auto"/>
+          <w:sz w:val="24"/>
+          <w:szCs w:val="24"/>
+        </w:rPr>
+        <w:t>project</w:t>
+      </w:r>
+      <w:proofErr w:type="spellEnd"/>
+      <w:r>
+        <w:rPr>
+          <w:rFonts w:ascii="Arial" w:hAnsi="Arial" w:cs="Arial"/>
+          <w:color w:val="auto"/>
+          <w:sz w:val="24"/>
+          <w:szCs w:val="24"/>
+        </w:rPr>
+        <w:t xml:space="preserve"> </w:t>
+      </w:r>
+      <w:proofErr w:type="spellStart"/>
+      <w:r>
+        <w:rPr>
+          <w:rFonts w:ascii="Arial" w:hAnsi="Arial" w:cs="Arial"/>
+          <w:color w:val="auto"/>
+          <w:sz w:val="24"/>
+          <w:szCs w:val="24"/>
+        </w:rPr>
+        <w:t>stems</w:t>
+      </w:r>
+      <w:proofErr w:type="spellEnd"/>
+      <w:r>
+        <w:rPr>
+          <w:rFonts w:ascii="Arial" w:hAnsi="Arial" w:cs="Arial"/>
+          <w:color w:val="auto"/>
+          <w:sz w:val="24"/>
+          <w:szCs w:val="24"/>
+        </w:rPr>
+        <w:t xml:space="preserve"> </w:t>
+      </w:r>
+      <w:proofErr w:type="spellStart"/>
+      <w:r>
+        <w:rPr>
+          <w:rFonts w:ascii="Arial" w:hAnsi="Arial" w:cs="Arial"/>
+          <w:color w:val="auto"/>
+          <w:sz w:val="24"/>
+          <w:szCs w:val="24"/>
+        </w:rPr>
+        <w:t>from</w:t>
+      </w:r>
+      <w:proofErr w:type="spellEnd"/>
+      <w:r>
+        <w:rPr>
+          <w:rFonts w:ascii="Arial" w:hAnsi="Arial" w:cs="Arial"/>
+          <w:color w:val="auto"/>
+          <w:sz w:val="24"/>
+          <w:szCs w:val="24"/>
+        </w:rPr>
+        <w:t xml:space="preserve"> the </w:t>
+      </w:r>
+      <w:proofErr w:type="spellStart"/>
+      <w:r>
+        <w:rPr>
+          <w:rFonts w:ascii="Arial" w:hAnsi="Arial" w:cs="Arial"/>
+          <w:color w:val="auto"/>
+          <w:sz w:val="24"/>
+          <w:szCs w:val="24"/>
+        </w:rPr>
+        <w:t>growing</w:t>
+      </w:r>
+      <w:proofErr w:type="spellEnd"/>
+      <w:r>
+        <w:rPr>
+          <w:rFonts w:ascii="Arial" w:hAnsi="Arial" w:cs="Arial"/>
+          <w:color w:val="auto"/>
+          <w:sz w:val="24"/>
+          <w:szCs w:val="24"/>
+        </w:rPr>
+        <w:t xml:space="preserve"> </w:t>
+      </w:r>
+      <w:proofErr w:type="spellStart"/>
+      <w:r>
+        <w:rPr>
+          <w:rFonts w:ascii="Arial" w:hAnsi="Arial" w:cs="Arial"/>
+          <w:color w:val="auto"/>
+          <w:sz w:val="24"/>
+          <w:szCs w:val="24"/>
+        </w:rPr>
+        <w:t>demand</w:t>
+      </w:r>
+      <w:proofErr w:type="spellEnd"/>
+      <w:r>
+        <w:rPr>
+          <w:rFonts w:ascii="Arial" w:hAnsi="Arial" w:cs="Arial"/>
+          <w:color w:val="auto"/>
+          <w:sz w:val="24"/>
+          <w:szCs w:val="24"/>
+        </w:rPr>
+        <w:t xml:space="preserve"> </w:t>
+      </w:r>
+      <w:proofErr w:type="spellStart"/>
+      <w:r>
+        <w:rPr>
+          <w:rFonts w:ascii="Arial" w:hAnsi="Arial" w:cs="Arial"/>
+          <w:color w:val="auto"/>
+          <w:sz w:val="24"/>
+          <w:szCs w:val="24"/>
+        </w:rPr>
+        <w:t>for</w:t>
+      </w:r>
+      <w:proofErr w:type="spellEnd"/>
+      <w:r>
+        <w:rPr>
+          <w:rFonts w:ascii="Arial" w:hAnsi="Arial" w:cs="Arial"/>
+          <w:color w:val="auto"/>
+          <w:sz w:val="24"/>
+          <w:szCs w:val="24"/>
+        </w:rPr>
+        <w:t xml:space="preserve"> </w:t>
+      </w:r>
+      <w:proofErr w:type="spellStart"/>
+      <w:r>
+        <w:rPr>
+          <w:rFonts w:ascii="Arial" w:hAnsi="Arial" w:cs="Arial"/>
+          <w:color w:val="auto"/>
+          <w:sz w:val="24"/>
+          <w:szCs w:val="24"/>
+        </w:rPr>
+        <w:t>information</w:t>
+      </w:r>
+      <w:proofErr w:type="spellEnd"/>
+      <w:r>
+        <w:rPr>
+          <w:rFonts w:ascii="Arial" w:hAnsi="Arial" w:cs="Arial"/>
+          <w:color w:val="auto"/>
+          <w:sz w:val="24"/>
+          <w:szCs w:val="24"/>
+        </w:rPr>
+        <w:t xml:space="preserve"> and </w:t>
+      </w:r>
+      <w:proofErr w:type="spellStart"/>
+      <w:r>
+        <w:rPr>
+          <w:rFonts w:ascii="Arial" w:hAnsi="Arial" w:cs="Arial"/>
+          <w:color w:val="auto"/>
+          <w:sz w:val="24"/>
+          <w:szCs w:val="24"/>
+        </w:rPr>
+        <w:t>access</w:t>
+      </w:r>
+      <w:proofErr w:type="spellEnd"/>
+      <w:r>
+        <w:rPr>
+          <w:rFonts w:ascii="Arial" w:hAnsi="Arial" w:cs="Arial"/>
+          <w:color w:val="auto"/>
+          <w:sz w:val="24"/>
+          <w:szCs w:val="24"/>
+        </w:rPr>
+        <w:t xml:space="preserve"> </w:t>
+      </w:r>
+      <w:proofErr w:type="spellStart"/>
+      <w:r>
+        <w:rPr>
+          <w:rFonts w:ascii="Arial" w:hAnsi="Arial" w:cs="Arial"/>
+          <w:color w:val="auto"/>
+          <w:sz w:val="24"/>
+          <w:szCs w:val="24"/>
+        </w:rPr>
+        <w:t>to</w:t>
+      </w:r>
+      <w:proofErr w:type="spellEnd"/>
+      <w:r>
+        <w:rPr>
+          <w:rFonts w:ascii="Arial" w:hAnsi="Arial" w:cs="Arial"/>
+          <w:color w:val="auto"/>
+          <w:sz w:val="24"/>
+          <w:szCs w:val="24"/>
+        </w:rPr>
+        <w:t xml:space="preserve"> </w:t>
+      </w:r>
+      <w:proofErr w:type="spellStart"/>
+      <w:r>
+        <w:rPr>
+          <w:rFonts w:ascii="Arial" w:hAnsi="Arial" w:cs="Arial"/>
+          <w:color w:val="auto"/>
+          <w:sz w:val="24"/>
+          <w:szCs w:val="24"/>
+        </w:rPr>
+        <w:t>this</w:t>
+      </w:r>
+      <w:proofErr w:type="spellEnd"/>
+      <w:r>
+        <w:rPr>
+          <w:rFonts w:ascii="Arial" w:hAnsi="Arial" w:cs="Arial"/>
+          <w:color w:val="auto"/>
+          <w:sz w:val="24"/>
+          <w:szCs w:val="24"/>
+        </w:rPr>
+        <w:t xml:space="preserve"> </w:t>
+      </w:r>
+      <w:proofErr w:type="spellStart"/>
+      <w:r>
+        <w:rPr>
+          <w:rFonts w:ascii="Arial" w:hAnsi="Arial" w:cs="Arial"/>
+          <w:color w:val="auto"/>
+          <w:sz w:val="24"/>
+          <w:szCs w:val="24"/>
+        </w:rPr>
+        <w:t>content</w:t>
+      </w:r>
+      <w:proofErr w:type="spellEnd"/>
+      <w:r>
+        <w:rPr>
+          <w:rFonts w:ascii="Arial" w:hAnsi="Arial" w:cs="Arial"/>
+          <w:color w:val="auto"/>
+          <w:sz w:val="24"/>
+          <w:szCs w:val="24"/>
+        </w:rPr>
+        <w:t xml:space="preserve">, as </w:t>
+      </w:r>
+      <w:proofErr w:type="spellStart"/>
+      <w:r>
+        <w:rPr>
+          <w:rFonts w:ascii="Arial" w:hAnsi="Arial" w:cs="Arial"/>
+          <w:color w:val="auto"/>
+          <w:sz w:val="24"/>
+          <w:szCs w:val="24"/>
+        </w:rPr>
+        <w:t>well</w:t>
+      </w:r>
+      <w:proofErr w:type="spellEnd"/>
+      <w:r>
+        <w:rPr>
+          <w:rFonts w:ascii="Arial" w:hAnsi="Arial" w:cs="Arial"/>
+          <w:color w:val="auto"/>
+          <w:sz w:val="24"/>
+          <w:szCs w:val="24"/>
+        </w:rPr>
+        <w:t xml:space="preserve"> as the </w:t>
+      </w:r>
+      <w:proofErr w:type="spellStart"/>
+      <w:r>
+        <w:rPr>
+          <w:rFonts w:ascii="Arial" w:hAnsi="Arial" w:cs="Arial"/>
+          <w:color w:val="auto"/>
+          <w:sz w:val="24"/>
+          <w:szCs w:val="24"/>
+        </w:rPr>
+        <w:t>scarcity</w:t>
+      </w:r>
+      <w:proofErr w:type="spellEnd"/>
+      <w:r>
+        <w:rPr>
+          <w:rFonts w:ascii="Arial" w:hAnsi="Arial" w:cs="Arial"/>
+          <w:color w:val="auto"/>
+          <w:sz w:val="24"/>
+          <w:szCs w:val="24"/>
+        </w:rPr>
+        <w:t xml:space="preserve"> </w:t>
+      </w:r>
+      <w:proofErr w:type="spellStart"/>
+      <w:r>
+        <w:rPr>
+          <w:rFonts w:ascii="Arial" w:hAnsi="Arial" w:cs="Arial"/>
+          <w:color w:val="auto"/>
+          <w:sz w:val="24"/>
+          <w:szCs w:val="24"/>
+        </w:rPr>
+        <w:t>of</w:t>
+      </w:r>
+      <w:proofErr w:type="spellEnd"/>
+      <w:r>
+        <w:rPr>
+          <w:rFonts w:ascii="Arial" w:hAnsi="Arial" w:cs="Arial"/>
+          <w:color w:val="auto"/>
+          <w:sz w:val="24"/>
+          <w:szCs w:val="24"/>
+        </w:rPr>
+        <w:t xml:space="preserve"> </w:t>
+      </w:r>
+      <w:proofErr w:type="spellStart"/>
+      <w:r>
+        <w:rPr>
+          <w:rFonts w:ascii="Arial" w:hAnsi="Arial" w:cs="Arial"/>
+          <w:color w:val="auto"/>
+          <w:sz w:val="24"/>
+          <w:szCs w:val="24"/>
+        </w:rPr>
+        <w:t>platforms</w:t>
+      </w:r>
+      <w:proofErr w:type="spellEnd"/>
+      <w:r>
+        <w:rPr>
+          <w:rFonts w:ascii="Arial" w:hAnsi="Arial" w:cs="Arial"/>
+          <w:color w:val="auto"/>
+          <w:sz w:val="24"/>
+          <w:szCs w:val="24"/>
+        </w:rPr>
+        <w:t xml:space="preserve"> </w:t>
+      </w:r>
+      <w:proofErr w:type="spellStart"/>
+      <w:r>
+        <w:rPr>
+          <w:rFonts w:ascii="Arial" w:hAnsi="Arial" w:cs="Arial"/>
+          <w:color w:val="auto"/>
+          <w:sz w:val="24"/>
+          <w:szCs w:val="24"/>
+        </w:rPr>
+        <w:t>that</w:t>
+      </w:r>
+      <w:proofErr w:type="spellEnd"/>
+      <w:r>
+        <w:rPr>
+          <w:rFonts w:ascii="Arial" w:hAnsi="Arial" w:cs="Arial"/>
+          <w:color w:val="auto"/>
+          <w:sz w:val="24"/>
+          <w:szCs w:val="24"/>
+        </w:rPr>
+        <w:t xml:space="preserve"> </w:t>
+      </w:r>
+      <w:proofErr w:type="spellStart"/>
+      <w:r>
+        <w:rPr>
+          <w:rFonts w:ascii="Arial" w:hAnsi="Arial" w:cs="Arial"/>
+          <w:color w:val="auto"/>
+          <w:sz w:val="24"/>
+          <w:szCs w:val="24"/>
+        </w:rPr>
+        <w:t>provide</w:t>
+      </w:r>
+      <w:proofErr w:type="spellEnd"/>
+      <w:r>
+        <w:rPr>
+          <w:rFonts w:ascii="Arial" w:hAnsi="Arial" w:cs="Arial"/>
+          <w:color w:val="auto"/>
+          <w:sz w:val="24"/>
+          <w:szCs w:val="24"/>
+        </w:rPr>
+        <w:t xml:space="preserve"> a comprehensive </w:t>
+      </w:r>
+      <w:proofErr w:type="spellStart"/>
+      <w:r>
+        <w:rPr>
+          <w:rFonts w:ascii="Arial" w:hAnsi="Arial" w:cs="Arial"/>
+          <w:color w:val="auto"/>
+          <w:sz w:val="24"/>
+          <w:szCs w:val="24"/>
+        </w:rPr>
+        <w:t>experience</w:t>
+      </w:r>
+      <w:proofErr w:type="spellEnd"/>
+      <w:r>
+        <w:rPr>
+          <w:rFonts w:ascii="Arial" w:hAnsi="Arial" w:cs="Arial"/>
+          <w:color w:val="auto"/>
+          <w:sz w:val="24"/>
+          <w:szCs w:val="24"/>
+        </w:rPr>
+        <w:t xml:space="preserve"> </w:t>
+      </w:r>
+      <w:proofErr w:type="spellStart"/>
+      <w:r>
+        <w:rPr>
+          <w:rFonts w:ascii="Arial" w:hAnsi="Arial" w:cs="Arial"/>
+          <w:color w:val="auto"/>
+          <w:sz w:val="24"/>
+          <w:szCs w:val="24"/>
+        </w:rPr>
+        <w:t>for</w:t>
+      </w:r>
+      <w:proofErr w:type="spellEnd"/>
+      <w:r>
+        <w:rPr>
+          <w:rFonts w:ascii="Arial" w:hAnsi="Arial" w:cs="Arial"/>
+          <w:color w:val="auto"/>
+          <w:sz w:val="24"/>
+          <w:szCs w:val="24"/>
+        </w:rPr>
+        <w:t xml:space="preserve"> manga fans.</w:t>
+      </w:r>
+    </w:p>
+    <w:p>
+      <w:pPr>
+        <w:pStyle w:val="Ttulo2"/>
+        <w:spacing w:line="360" w:lineRule="auto"/>
+        <w:jc w:val="both"/>
+        <w:rPr>
+          <w:rFonts w:ascii="Arial" w:hAnsi="Arial" w:cs="Arial"/>
+          <w:color w:val="auto"/>
+        </w:rPr>
+      </w:pPr>
+      <w:r>
+        <w:rPr>
+          <w:rFonts w:ascii="Arial" w:hAnsi="Arial" w:cs="Arial"/>
+          <w:color w:val="auto"/>
+        </w:rPr>
         <w:t>¿Qué se propone?</w:t>
       </w:r>
       <w:bookmarkEnd w:id="2"/>
@@ -2184,6 +2923,7 @@
     <w:p>
       <w:pPr>
         <w:spacing w:line="360" w:lineRule="auto"/>
+        <w:jc w:val="both"/>
         <w:rPr>
           <w:rFonts w:ascii="Arial" w:hAnsi="Arial" w:cs="Arial"/>
           <w:sz w:val="24"/>
@@ -2210,6 +2950,7 @@
     <w:p>
       <w:pPr>
         <w:spacing w:line="360" w:lineRule="auto"/>
+        <w:jc w:val="both"/>
         <w:rPr>
           <w:rFonts w:ascii="Arial" w:hAnsi="Arial" w:cs="Arial"/>
           <w:sz w:val="24"/>
@@ -2226,6 +2967,7 @@
         </w:numPr>
         <w:spacing w:line="360" w:lineRule="auto"/>
         <w:ind w:left="714" w:hanging="357"/>
+        <w:jc w:val="both"/>
         <w:rPr>
           <w:rFonts w:ascii="Arial" w:hAnsi="Arial" w:cs="Arial"/>
           <w:sz w:val="24"/>
@@ -2260,6 +3002,7 @@
         </w:numPr>
         <w:spacing w:line="360" w:lineRule="auto"/>
         <w:ind w:left="714" w:hanging="357"/>
+        <w:jc w:val="both"/>
         <w:rPr>
           <w:rFonts w:ascii="Arial" w:hAnsi="Arial" w:cs="Arial"/>
           <w:sz w:val="24"/>
@@ -2294,6 +3037,7 @@
         </w:numPr>
         <w:spacing w:line="360" w:lineRule="auto"/>
         <w:ind w:left="714" w:hanging="357"/>
+        <w:jc w:val="both"/>
         <w:rPr>
           <w:rFonts w:ascii="Arial" w:hAnsi="Arial" w:cs="Arial"/>
           <w:sz w:val="24"/>
@@ -2328,6 +3072,7 @@
         </w:numPr>
         <w:spacing w:line="360" w:lineRule="auto"/>
         <w:ind w:left="714" w:hanging="357"/>
+        <w:jc w:val="both"/>
         <w:rPr>
           <w:rFonts w:ascii="Arial" w:hAnsi="Arial" w:cs="Arial"/>
           <w:sz w:val="24"/>
@@ -2356,6 +3101,7 @@
     <w:p>
       <w:pPr>
         <w:spacing w:line="360" w:lineRule="auto"/>
+        <w:jc w:val="both"/>
         <w:rPr>
           <w:rFonts w:ascii="Arial" w:hAnsi="Arial" w:cs="Arial"/>
           <w:sz w:val="24"/>
@@ -2370,6 +3116,46 @@
         </w:rPr>
         <w:t>(no darle tanta especificación)</w:t>
       </w:r>
+    </w:p>
+    <w:p>
+      <w:pPr>
+        <w:spacing w:line="360" w:lineRule="auto"/>
+        <w:rPr>
+          <w:rFonts w:ascii="Arial" w:hAnsi="Arial" w:cs="Arial"/>
+          <w:sz w:val="24"/>
+          <w:szCs w:val="24"/>
+        </w:rPr>
+      </w:pPr>
+    </w:p>
+    <w:p>
+      <w:pPr>
+        <w:spacing w:line="360" w:lineRule="auto"/>
+        <w:rPr>
+          <w:rFonts w:ascii="Arial" w:hAnsi="Arial" w:cs="Arial"/>
+          <w:sz w:val="24"/>
+          <w:szCs w:val="24"/>
+        </w:rPr>
+      </w:pPr>
+    </w:p>
+    <w:p>
+      <w:pPr>
+        <w:spacing w:line="360" w:lineRule="auto"/>
+        <w:rPr>
+          <w:rFonts w:ascii="Arial" w:hAnsi="Arial" w:cs="Arial"/>
+          <w:sz w:val="24"/>
+          <w:szCs w:val="24"/>
+        </w:rPr>
+      </w:pPr>
+    </w:p>
+    <w:p>
+      <w:pPr>
+        <w:spacing w:line="360" w:lineRule="auto"/>
+        <w:rPr>
+          <w:rFonts w:ascii="Arial" w:hAnsi="Arial" w:cs="Arial"/>
+          <w:sz w:val="24"/>
+          <w:szCs w:val="24"/>
+        </w:rPr>
+      </w:pPr>
     </w:p>
     <w:p>
       <w:pPr>
@@ -2386,6 +3172,7 @@
           <w:rFonts w:ascii="Arial" w:hAnsi="Arial" w:cs="Arial"/>
           <w:color w:val="auto"/>
         </w:rPr>
+        <w:lastRenderedPageBreak/>
         <w:t>¿De qué está formado?</w:t>
       </w:r>
       <w:bookmarkEnd w:id="3"/>
@@ -2393,6 +3180,7 @@
     <w:p>
       <w:pPr>
         <w:spacing w:line="360" w:lineRule="auto"/>
+        <w:jc w:val="both"/>
         <w:rPr>
           <w:rFonts w:ascii="Arial" w:hAnsi="Arial" w:cs="Arial"/>
           <w:sz w:val="24"/>
@@ -2419,6 +3207,7 @@
     <w:p>
       <w:pPr>
         <w:spacing w:line="360" w:lineRule="auto"/>
+        <w:jc w:val="both"/>
         <w:rPr>
           <w:rFonts w:ascii="Arial" w:hAnsi="Arial" w:cs="Arial"/>
           <w:sz w:val="24"/>
@@ -2429,6 +3218,7 @@
     <w:p>
       <w:pPr>
         <w:spacing w:line="360" w:lineRule="auto"/>
+        <w:jc w:val="both"/>
         <w:rPr>
           <w:rFonts w:ascii="Arial" w:hAnsi="Arial" w:cs="Arial"/>
           <w:sz w:val="24"/>
@@ -2463,6 +3253,7 @@
     <w:p>
       <w:pPr>
         <w:spacing w:line="360" w:lineRule="auto"/>
+        <w:jc w:val="both"/>
         <w:rPr>
           <w:rFonts w:ascii="Arial" w:hAnsi="Arial" w:cs="Arial"/>
           <w:sz w:val="24"/>
@@ -2473,6 +3264,7 @@
     <w:p>
       <w:pPr>
         <w:spacing w:line="360" w:lineRule="auto"/>
+        <w:jc w:val="both"/>
         <w:rPr>
           <w:rFonts w:ascii="Arial" w:hAnsi="Arial" w:cs="Arial"/>
           <w:sz w:val="24"/>
@@ -2491,6 +3283,7 @@
     <w:p>
       <w:pPr>
         <w:spacing w:line="360" w:lineRule="auto"/>
+        <w:jc w:val="both"/>
         <w:rPr>
           <w:rFonts w:ascii="Arial" w:hAnsi="Arial" w:cs="Arial"/>
           <w:sz w:val="24"/>
@@ -2501,6 +3294,7 @@
     <w:p>
       <w:pPr>
         <w:spacing w:line="360" w:lineRule="auto"/>
+        <w:jc w:val="both"/>
         <w:rPr>
           <w:rFonts w:ascii="Arial" w:hAnsi="Arial" w:cs="Arial"/>
           <w:sz w:val="24"/>
@@ -2519,6 +3313,7 @@
     <w:p>
       <w:pPr>
         <w:spacing w:line="360" w:lineRule="auto"/>
+        <w:jc w:val="both"/>
         <w:rPr>
           <w:rFonts w:ascii="Arial" w:hAnsi="Arial" w:cs="Arial"/>
           <w:sz w:val="24"/>
@@ -2529,6 +3324,7 @@
     <w:p>
       <w:pPr>
         <w:spacing w:line="360" w:lineRule="auto"/>
+        <w:jc w:val="both"/>
         <w:rPr>
           <w:rFonts w:ascii="Arial" w:eastAsiaTheme="majorEastAsia" w:hAnsi="Arial" w:cs="Arial"/>
           <w:color w:val="0F4761" w:themeColor="accent1" w:themeShade="BF"/>
@@ -2578,6 +3374,7 @@
     <w:p>
       <w:pPr>
         <w:spacing w:line="360" w:lineRule="auto"/>
+        <w:jc w:val="both"/>
         <w:rPr>
           <w:rFonts w:ascii="Arial" w:hAnsi="Arial" w:cs="Arial"/>
           <w:sz w:val="24"/>
@@ -2604,6 +3401,7 @@
     <w:p>
       <w:pPr>
         <w:spacing w:line="360" w:lineRule="auto"/>
+        <w:jc w:val="both"/>
         <w:rPr>
           <w:rFonts w:ascii="Arial" w:hAnsi="Arial" w:cs="Arial"/>
           <w:sz w:val="24"/>
@@ -2615,6 +3413,7 @@
       <w:pPr>
         <w:pStyle w:val="Ttulo2"/>
         <w:spacing w:line="360" w:lineRule="auto"/>
+        <w:jc w:val="both"/>
         <w:rPr>
           <w:rFonts w:ascii="Arial" w:hAnsi="Arial" w:cs="Arial"/>
           <w:color w:val="auto"/>
@@ -2633,6 +3432,7 @@
     <w:p>
       <w:pPr>
         <w:spacing w:line="360" w:lineRule="auto"/>
+        <w:jc w:val="both"/>
         <w:rPr>
           <w:rFonts w:ascii="Arial" w:hAnsi="Arial" w:cs="Arial"/>
           <w:sz w:val="24"/>
@@ -2651,6 +3451,7 @@
     <w:p>
       <w:pPr>
         <w:spacing w:line="360" w:lineRule="auto"/>
+        <w:jc w:val="both"/>
         <w:rPr>
           <w:rFonts w:ascii="Arial" w:hAnsi="Arial" w:cs="Arial"/>
           <w:sz w:val="24"/>
@@ -2662,6 +3463,7 @@
       <w:pPr>
         <w:pStyle w:val="Ttulo2"/>
         <w:spacing w:line="360" w:lineRule="auto"/>
+        <w:jc w:val="both"/>
         <w:rPr>
           <w:rFonts w:ascii="Arial" w:hAnsi="Arial" w:cs="Arial"/>
           <w:color w:val="auto"/>
@@ -2680,6 +3482,7 @@
     <w:p>
       <w:pPr>
         <w:spacing w:line="360" w:lineRule="auto"/>
+        <w:jc w:val="both"/>
         <w:rPr>
           <w:rFonts w:ascii="Arial" w:hAnsi="Arial" w:cs="Arial"/>
           <w:sz w:val="24"/>
@@ -2698,6 +3501,7 @@
     <w:p>
       <w:pPr>
         <w:spacing w:line="360" w:lineRule="auto"/>
+        <w:jc w:val="both"/>
         <w:rPr>
           <w:rFonts w:ascii="Arial" w:hAnsi="Arial" w:cs="Arial"/>
           <w:sz w:val="24"/>
@@ -2714,6 +3518,7 @@
         </w:numPr>
         <w:spacing w:line="360" w:lineRule="auto"/>
         <w:ind w:left="1416"/>
+        <w:jc w:val="both"/>
         <w:rPr>
           <w:rFonts w:ascii="Arial" w:hAnsi="Arial" w:cs="Arial"/>
           <w:sz w:val="24"/>
@@ -2737,6 +3542,7 @@
           <w:numId w:val="2"/>
         </w:numPr>
         <w:spacing w:line="360" w:lineRule="auto"/>
+        <w:jc w:val="both"/>
         <w:rPr>
           <w:rFonts w:ascii="Arial" w:hAnsi="Arial" w:cs="Arial"/>
           <w:sz w:val="24"/>
@@ -2755,6 +3561,7 @@
     <w:p>
       <w:pPr>
         <w:spacing w:line="360" w:lineRule="auto"/>
+        <w:jc w:val="both"/>
         <w:rPr>
           <w:rFonts w:ascii="Arial" w:hAnsi="Arial" w:cs="Arial"/>
           <w:sz w:val="24"/>
@@ -2770,6 +3577,7 @@
           <w:numId w:val="2"/>
         </w:numPr>
         <w:spacing w:line="360" w:lineRule="auto"/>
+        <w:jc w:val="both"/>
         <w:rPr>
           <w:rFonts w:ascii="Arial" w:hAnsi="Arial" w:cs="Arial"/>
           <w:sz w:val="24"/>
@@ -2793,6 +3601,7 @@
           <w:numId w:val="2"/>
         </w:numPr>
         <w:spacing w:line="360" w:lineRule="auto"/>
+        <w:jc w:val="both"/>
         <w:rPr>
           <w:rFonts w:ascii="Arial" w:hAnsi="Arial" w:cs="Arial"/>
           <w:sz w:val="24"/>
@@ -2851,6 +3660,7 @@
     <w:p>
       <w:pPr>
         <w:spacing w:line="360" w:lineRule="auto"/>
+        <w:jc w:val="both"/>
         <w:rPr>
           <w:rFonts w:ascii="Arial" w:hAnsi="Arial" w:cs="Arial"/>
           <w:sz w:val="24"/>
@@ -2874,6 +3684,7 @@
           <w:numId w:val="9"/>
         </w:numPr>
         <w:spacing w:line="360" w:lineRule="auto"/>
+        <w:jc w:val="both"/>
         <w:rPr>
           <w:rFonts w:ascii="Arial" w:hAnsi="Arial" w:cs="Arial"/>
           <w:sz w:val="24"/>
@@ -2897,6 +3708,7 @@
           <w:numId w:val="9"/>
         </w:numPr>
         <w:spacing w:line="360" w:lineRule="auto"/>
+        <w:jc w:val="both"/>
         <w:rPr>
           <w:rFonts w:ascii="Arial" w:hAnsi="Arial" w:cs="Arial"/>
           <w:sz w:val="24"/>
@@ -2920,6 +3732,7 @@
           <w:numId w:val="9"/>
         </w:numPr>
         <w:spacing w:line="360" w:lineRule="auto"/>
+        <w:jc w:val="both"/>
         <w:rPr>
           <w:rFonts w:ascii="Arial" w:hAnsi="Arial" w:cs="Arial"/>
           <w:sz w:val="24"/>
@@ -2943,6 +3756,7 @@
           <w:numId w:val="9"/>
         </w:numPr>
         <w:spacing w:line="360" w:lineRule="auto"/>
+        <w:jc w:val="both"/>
         <w:rPr>
           <w:rFonts w:ascii="Arial" w:hAnsi="Arial" w:cs="Arial"/>
           <w:sz w:val="24"/>
@@ -2966,6 +3780,7 @@
           <w:numId w:val="9"/>
         </w:numPr>
         <w:spacing w:line="360" w:lineRule="auto"/>
+        <w:jc w:val="both"/>
         <w:rPr>
           <w:rFonts w:ascii="Arial" w:hAnsi="Arial" w:cs="Arial"/>
           <w:sz w:val="24"/>
@@ -2983,6 +3798,30 @@
     </w:p>
     <w:p>
       <w:pPr>
+        <w:pStyle w:val="Prrafodelista"/>
+        <w:numPr>
+          <w:ilvl w:val="0"/>
+          <w:numId w:val="9"/>
+        </w:numPr>
+        <w:spacing w:line="360" w:lineRule="auto"/>
+        <w:jc w:val="both"/>
+        <w:rPr>
+          <w:rFonts w:ascii="Arial" w:hAnsi="Arial" w:cs="Arial"/>
+          <w:sz w:val="24"/>
+          <w:szCs w:val="24"/>
+        </w:rPr>
+      </w:pPr>
+      <w:r>
+        <w:rPr>
+          <w:rFonts w:ascii="Arial" w:hAnsi="Arial" w:cs="Arial"/>
+          <w:sz w:val="24"/>
+          <w:szCs w:val="24"/>
+        </w:rPr>
+        <w:t>Dar a conocer las novedades actuales y los mangas destacados.</w:t>
+      </w:r>
+    </w:p>
+    <w:p>
+      <w:pPr>
         <w:rPr>
           <w:rFonts w:ascii="Arial" w:hAnsi="Arial" w:cs="Arial"/>
         </w:rPr>
@@ -2999,12 +3838,14 @@
         <w:pStyle w:val="Ttulo1"/>
         <w:rPr>
           <w:rFonts w:ascii="Arial" w:hAnsi="Arial" w:cs="Arial"/>
+          <w:color w:val="auto"/>
         </w:rPr>
       </w:pPr>
       <w:bookmarkStart w:id="8" w:name="_Toc164011558"/>
       <w:r>
         <w:rPr>
           <w:rFonts w:ascii="Arial" w:hAnsi="Arial" w:cs="Arial"/>
+          <w:color w:val="auto"/>
         </w:rPr>
         <w:lastRenderedPageBreak/>
         <w:t>Desarrollo del proyecto</w:t>
@@ -3016,12 +3857,14 @@
         <w:pStyle w:val="Ttulo2"/>
         <w:rPr>
           <w:rFonts w:ascii="Arial" w:hAnsi="Arial" w:cs="Arial"/>
+          <w:color w:val="auto"/>
         </w:rPr>
       </w:pPr>
       <w:bookmarkStart w:id="9" w:name="_Toc164011559"/>
       <w:r>
         <w:rPr>
           <w:rFonts w:ascii="Arial" w:hAnsi="Arial" w:cs="Arial"/>
+          <w:color w:val="auto"/>
         </w:rPr>
         <w:t>Análisis del mercado y posible modelo de negocio:</w:t>
       </w:r>
@@ -3029,53 +3872,158 @@
     </w:p>
     <w:p>
       <w:pPr>
-        <w:rPr>
-          <w:rFonts w:ascii="Arial" w:hAnsi="Arial" w:cs="Arial"/>
-          <w:sz w:val="24"/>
-          <w:szCs w:val="24"/>
-        </w:rPr>
-      </w:pPr>
-      <w:r>
-        <w:rPr>
-          <w:rFonts w:ascii="Arial" w:hAnsi="Arial" w:cs="Arial"/>
-          <w:sz w:val="24"/>
-          <w:szCs w:val="24"/>
-        </w:rPr>
-        <w:t>El mercado del manga ha experimentado un crecimiento significativo en los últimos años, tanto en términos de ventas como popularidad. Esto se debe a diversos factores, como la creciente demanda de entretenimiento alternativo.</w:t>
-      </w:r>
-    </w:p>
-    <w:p>
-      <w:pPr>
-        <w:rPr>
-          <w:rFonts w:ascii="Arial" w:hAnsi="Arial" w:cs="Arial"/>
-          <w:sz w:val="24"/>
-          <w:szCs w:val="24"/>
-        </w:rPr>
-      </w:pPr>
-    </w:p>
-    <w:p>
-      <w:pPr>
-        <w:rPr>
-          <w:rFonts w:ascii="Arial" w:hAnsi="Arial" w:cs="Arial"/>
-          <w:sz w:val="24"/>
-          <w:szCs w:val="24"/>
-        </w:rPr>
-      </w:pPr>
-      <w:r>
-        <w:rPr>
-          <w:rFonts w:ascii="Arial" w:hAnsi="Arial" w:cs="Arial"/>
-          <w:sz w:val="24"/>
-          <w:szCs w:val="24"/>
-        </w:rPr>
-        <w:t xml:space="preserve">En este contexto, se ha identificado una oportunidad de negocio en el desarrollo de aplicaciones web que satisfaga las necesidades de los aficionados al manga. La aplicación se basa en un modelo de negocio </w:t>
-      </w:r>
-      <w:r>
-        <w:rPr>
-          <w:rFonts w:ascii="Arial" w:hAnsi="Arial" w:cs="Arial"/>
-          <w:sz w:val="24"/>
-          <w:szCs w:val="24"/>
-        </w:rPr>
-        <w:t>gratuito.</w:t>
+        <w:spacing w:line="360" w:lineRule="auto"/>
+        <w:jc w:val="both"/>
+        <w:rPr>
+          <w:rFonts w:ascii="Arial" w:hAnsi="Arial" w:cs="Arial"/>
+          <w:sz w:val="24"/>
+          <w:szCs w:val="24"/>
+        </w:rPr>
+      </w:pPr>
+      <w:r>
+        <w:rPr>
+          <w:rFonts w:ascii="Arial" w:hAnsi="Arial" w:cs="Arial"/>
+          <w:sz w:val="24"/>
+          <w:szCs w:val="24"/>
+        </w:rPr>
+        <w:t>E</w:t>
+      </w:r>
+      <w:r>
+        <w:rPr>
+          <w:rFonts w:ascii="Arial" w:hAnsi="Arial" w:cs="Arial"/>
+          <w:sz w:val="24"/>
+          <w:szCs w:val="24"/>
+        </w:rPr>
+        <w:t>l</w:t>
+      </w:r>
+      <w:r>
+        <w:rPr>
+          <w:rFonts w:ascii="Arial" w:hAnsi="Arial" w:cs="Arial"/>
+          <w:sz w:val="24"/>
+          <w:szCs w:val="24"/>
+        </w:rPr>
+        <w:t xml:space="preserve"> mercado del manga en España ha experimentado un crecimiento continuo, respaldado por plataformas consolidadas como </w:t>
+      </w:r>
+      <w:r>
+        <w:rPr>
+          <w:rFonts w:ascii="Arial" w:hAnsi="Arial" w:cs="Arial"/>
+          <w:sz w:val="24"/>
+          <w:szCs w:val="24"/>
+        </w:rPr>
+        <w:t>“</w:t>
+      </w:r>
+      <w:proofErr w:type="spellStart"/>
+      <w:r>
+        <w:rPr>
+          <w:rFonts w:ascii="Arial" w:hAnsi="Arial" w:cs="Arial"/>
+          <w:sz w:val="24"/>
+          <w:szCs w:val="24"/>
+        </w:rPr>
+        <w:t>ListadoManga</w:t>
+      </w:r>
+      <w:proofErr w:type="spellEnd"/>
+      <w:r>
+        <w:rPr>
+          <w:rFonts w:ascii="Arial" w:hAnsi="Arial" w:cs="Arial"/>
+          <w:sz w:val="24"/>
+          <w:szCs w:val="24"/>
+        </w:rPr>
+        <w:t>” y “</w:t>
+      </w:r>
+      <w:proofErr w:type="spellStart"/>
+      <w:r>
+        <w:rPr>
+          <w:rFonts w:ascii="Arial" w:hAnsi="Arial" w:cs="Arial"/>
+          <w:sz w:val="24"/>
+          <w:szCs w:val="24"/>
+        </w:rPr>
+        <w:t>Whakoom</w:t>
+      </w:r>
+      <w:proofErr w:type="spellEnd"/>
+      <w:r>
+        <w:rPr>
+          <w:rFonts w:ascii="Arial" w:hAnsi="Arial" w:cs="Arial"/>
+          <w:sz w:val="24"/>
+          <w:szCs w:val="24"/>
+        </w:rPr>
+        <w:t>”, las cuales ofrecen una amplia gama de servicios y comunidades activas para los aficionados. Si bien estas plataformas han establecido un sólido punto de referencia en el sector, identificamos oportunidades para la innovación y el mejoramiento en nuestra propia aplicación web.</w:t>
+      </w:r>
+    </w:p>
+    <w:p>
+      <w:pPr>
+        <w:spacing w:line="360" w:lineRule="auto"/>
+        <w:jc w:val="both"/>
+        <w:rPr>
+          <w:rFonts w:ascii="Arial" w:hAnsi="Arial" w:cs="Arial"/>
+          <w:sz w:val="24"/>
+          <w:szCs w:val="24"/>
+        </w:rPr>
+      </w:pPr>
+    </w:p>
+    <w:p>
+      <w:pPr>
+        <w:spacing w:line="360" w:lineRule="auto"/>
+        <w:jc w:val="both"/>
+        <w:rPr>
+          <w:rFonts w:ascii="Arial" w:hAnsi="Arial" w:cs="Arial"/>
+          <w:sz w:val="24"/>
+          <w:szCs w:val="24"/>
+        </w:rPr>
+      </w:pPr>
+      <w:r>
+        <w:rPr>
+          <w:rFonts w:ascii="Arial" w:hAnsi="Arial" w:cs="Arial"/>
+          <w:sz w:val="24"/>
+          <w:szCs w:val="24"/>
+        </w:rPr>
+        <w:t xml:space="preserve">Nos enfocamos en proporcionar una experiencia de usuario intuitiva y atractiva, complementada con una extensa selección de títulos, que va aumentando diariamente, y características específicas diseñadas para satisfacer las necesidades de nuestra audiencia. Entre estas mejoras, consideramos incluir a futuro la venta de accesorios relacionados con el manga, tales como fundas de diferentes tamaños para mangas y marca páginas personalizados. Además de la futura implementación de un foro con el propósito de fomentar la interacción de la comunidad. </w:t>
+      </w:r>
+    </w:p>
+    <w:p>
+      <w:pPr>
+        <w:spacing w:line="360" w:lineRule="auto"/>
+        <w:jc w:val="both"/>
+        <w:rPr>
+          <w:rFonts w:ascii="Arial" w:hAnsi="Arial" w:cs="Arial"/>
+          <w:sz w:val="24"/>
+          <w:szCs w:val="24"/>
+        </w:rPr>
+      </w:pPr>
+    </w:p>
+    <w:p>
+      <w:pPr>
+        <w:spacing w:line="360" w:lineRule="auto"/>
+        <w:jc w:val="both"/>
+        <w:rPr>
+          <w:rFonts w:ascii="Arial" w:hAnsi="Arial" w:cs="Arial"/>
+          <w:sz w:val="24"/>
+          <w:szCs w:val="24"/>
+        </w:rPr>
+      </w:pPr>
+      <w:r>
+        <w:rPr>
+          <w:rFonts w:ascii="Arial" w:hAnsi="Arial" w:cs="Arial"/>
+          <w:sz w:val="24"/>
+          <w:szCs w:val="24"/>
+        </w:rPr>
+        <w:t>En cuanto al modelo de negocio, evaluamos la diversificación de nuestras fuentes de ingresos mediante la venta de productos mencionados anteriormente, así como a través de la implementación de estrategias de publicidad dirigida. Estas medidas tienen como objetivo fortalecer nuestra posición en el mercado y garantizar una experiencia integral y satisfactoria para nuestros usuarios.</w:t>
+      </w:r>
+    </w:p>
+    <w:p>
+      <w:pPr>
+        <w:rPr>
+          <w:rFonts w:ascii="Arial" w:hAnsi="Arial" w:cs="Arial"/>
+          <w:sz w:val="24"/>
+          <w:szCs w:val="24"/>
+        </w:rPr>
+      </w:pPr>
+      <w:r>
+        <w:rPr>
+          <w:rFonts w:ascii="Arial" w:hAnsi="Arial" w:cs="Arial"/>
+          <w:sz w:val="24"/>
+          <w:szCs w:val="24"/>
+        </w:rPr>
+        <w:br w:type="page"/>
       </w:r>
     </w:p>
     <w:p>
@@ -3083,17 +4031,21 @@
         <w:pStyle w:val="Ttulo2"/>
         <w:rPr>
           <w:rFonts w:ascii="Arial" w:hAnsi="Arial" w:cs="Arial"/>
+          <w:color w:val="auto"/>
         </w:rPr>
       </w:pPr>
       <w:bookmarkStart w:id="10" w:name="_Toc164011560"/>
       <w:r>
         <w:rPr>
           <w:rFonts w:ascii="Arial" w:hAnsi="Arial" w:cs="Arial"/>
-        </w:rPr>
+          <w:color w:val="auto"/>
+        </w:rPr>
+        <w:lastRenderedPageBreak/>
         <w:t>Metodologías utilizadas</w:t>
       </w:r>
       <w:bookmarkEnd w:id="10"/>
     </w:p>
+    <w:p/>
     <w:p>
       <w:pPr>
         <w:pStyle w:val="Ttulo2"/>
@@ -3230,20 +4182,18 @@
     </w:p>
     <w:sdt>
       <w:sdtPr>
+        <w:rPr>
+          <w:rFonts w:asciiTheme="minorHAnsi" w:eastAsiaTheme="minorHAnsi" w:hAnsiTheme="minorHAnsi" w:cstheme="minorBidi"/>
+          <w:color w:val="auto"/>
+          <w:sz w:val="22"/>
+          <w:szCs w:val="22"/>
+        </w:rPr>
         <w:id w:val="464014798"/>
         <w:docPartObj>
           <w:docPartGallery w:val="Bibliographies"/>
           <w:docPartUnique/>
         </w:docPartObj>
       </w:sdtPr>
-      <w:sdtEndPr>
-        <w:rPr>
-          <w:rFonts w:asciiTheme="minorHAnsi" w:eastAsiaTheme="minorHAnsi" w:hAnsiTheme="minorHAnsi" w:cstheme="minorBidi"/>
-          <w:color w:val="auto"/>
-          <w:sz w:val="22"/>
-          <w:szCs w:val="22"/>
-        </w:rPr>
-      </w:sdtEndPr>
       <w:sdtContent>
         <w:p>
           <w:pPr>

</xml_diff>